<commit_message>
Worked on Design Document - not finished yet
</commit_message>
<xml_diff>
--- a/Documents/Design/DesignDocument.docx
+++ b/Documents/Design/DesignDocument.docx
@@ -372,8 +372,10 @@
             <w:proofErr w:type="spellEnd"/>
           </w:p>
           <w:p>
-            <w:r>
-              <w:t>Al Al-</w:t>
+            <w:bookmarkStart w:id="0" w:name="_GoBack"/>
+            <w:bookmarkEnd w:id="0"/>
+            <w:r>
+              <w:t>Al-</w:t>
             </w:r>
             <w:proofErr w:type="spellStart"/>
             <w:r>
@@ -640,7 +642,7 @@
           <w:lang w:val="en-US"/>
         </w:rPr>
       </w:pPr>
-      <w:bookmarkStart w:id="0" w:name="_Toc462721079"/>
+      <w:bookmarkStart w:id="1" w:name="_Toc462721079"/>
     </w:p>
     <w:p>
       <w:pPr>
@@ -664,7 +666,7 @@
         <w:lastRenderedPageBreak/>
         <w:t>INTRODUCTION</w:t>
       </w:r>
-      <w:bookmarkEnd w:id="0"/>
+      <w:bookmarkEnd w:id="1"/>
     </w:p>
     <w:p>
       <w:pPr>
@@ -3443,12 +3445,7 @@
         <w:pStyle w:val="Heading9"/>
       </w:pPr>
       <w:r>
-        <w:t>Crop Attribute</w:t>
-      </w:r>
-      <w:bookmarkStart w:id="1" w:name="_GoBack"/>
-      <w:bookmarkEnd w:id="1"/>
-      <w:r>
-        <w:t xml:space="preserve"> </w:t>
+        <w:t xml:space="preserve">Crop Attribute </w:t>
       </w:r>
     </w:p>
     <w:tbl>
@@ -6378,7 +6375,7 @@
 </file>
 
 <file path=customXml/itemProps1.xml><?xml version="1.0" encoding="utf-8"?>
-<ds:datastoreItem xmlns:ds="http://schemas.openxmlformats.org/officeDocument/2006/customXml" ds:itemID="{DFDE5B27-4D62-4FF8-A4E5-CE708FCC9260}">
+<ds:datastoreItem xmlns:ds="http://schemas.openxmlformats.org/officeDocument/2006/customXml" ds:itemID="{FC0C25A6-0CF2-467B-8D6A-44E87A9F20DF}">
   <ds:schemaRefs>
     <ds:schemaRef ds:uri="http://schemas.openxmlformats.org/officeDocument/2006/bibliography"/>
   </ds:schemaRefs>

</xml_diff>